<commit_message>
Made it clear that part 2 readme is not the main readme
</commit_message>
<xml_diff>
--- a/report.docx
+++ b/report.docx
@@ -495,32 +495,7 @@
           <w:sz w:val="24"/>
           <w:szCs w:val="24"/>
         </w:rPr>
-        <w:t>The race class does not show the winner when the race ends, we can make it show the winner by adding an indication of which horse won the race by adding the text for it next to the winning horse’s lane. We can use the `</w:t>
-      </w:r>
-      <w:proofErr w:type="spellStart"/>
-      <w:proofErr w:type="gramStart"/>
-      <w:r>
-        <w:rPr>
-          <w:sz w:val="24"/>
-          <w:szCs w:val="24"/>
-        </w:rPr>
-        <w:t>raceWonBy</w:t>
-      </w:r>
-      <w:proofErr w:type="spellEnd"/>
-      <w:r>
-        <w:rPr>
-          <w:sz w:val="24"/>
-          <w:szCs w:val="24"/>
-        </w:rPr>
-        <w:t>(</w:t>
-      </w:r>
-      <w:proofErr w:type="gramEnd"/>
-      <w:r>
-        <w:rPr>
-          <w:sz w:val="24"/>
-          <w:szCs w:val="24"/>
-        </w:rPr>
-        <w:t>)` method that is already present in the race class:</w:t>
+        <w:t>The race class does not show the winner when the race ends, we can make it show the winner by adding an indication of which horse won the race by adding the text for it next to the winning horse’s lane. We can use the `raceWonBy()` method that is already present in the race class:</w:t>
       </w:r>
     </w:p>
     <w:p>
@@ -686,23 +661,7 @@
           <w:sz w:val="24"/>
           <w:szCs w:val="24"/>
         </w:rPr>
-        <w:t xml:space="preserve">both won. This would make </w:t>
-      </w:r>
-      <w:proofErr w:type="gramStart"/>
-      <w:r>
-        <w:rPr>
-          <w:sz w:val="24"/>
-          <w:szCs w:val="24"/>
-        </w:rPr>
-        <w:t>sense</w:t>
-      </w:r>
-      <w:proofErr w:type="gramEnd"/>
-      <w:r>
-        <w:rPr>
-          <w:sz w:val="24"/>
-          <w:szCs w:val="24"/>
-        </w:rPr>
-        <w:t xml:space="preserve"> but we want to show the user that there was no clear win, rather that two (or more possibly) horses tied.</w:t>
+        <w:t>both won. This would make sense but we want to show the user that there was no clear win, rather that two (or more possibly) horses tied.</w:t>
       </w:r>
     </w:p>
     <w:p>
@@ -783,33 +742,8 @@
           <w:szCs w:val="24"/>
         </w:rPr>
         <w:lastRenderedPageBreak/>
-        <w:t xml:space="preserve">I then changed the message on the side of the lane from “Race Won” to “Finished”, as we will be listing who won or tied afterwards. I also added the horses that wont to the </w:t>
-      </w:r>
-      <w:proofErr w:type="spellStart"/>
-      <w:r>
-        <w:rPr>
-          <w:sz w:val="24"/>
-          <w:szCs w:val="24"/>
-        </w:rPr>
-        <w:t>horsesThatWon</w:t>
-      </w:r>
-      <w:proofErr w:type="spellEnd"/>
-      <w:r>
-        <w:rPr>
-          <w:sz w:val="24"/>
-          <w:szCs w:val="24"/>
-        </w:rPr>
-        <w:t xml:space="preserve"> array </w:t>
-      </w:r>
-      <w:proofErr w:type="gramStart"/>
-      <w:r>
-        <w:rPr>
-          <w:sz w:val="24"/>
-          <w:szCs w:val="24"/>
-        </w:rPr>
-        <w:t>list</w:t>
-      </w:r>
-      <w:proofErr w:type="gramEnd"/>
+        <w:t>I then changed the message on the side of the lane from “Race Won” to “Finished”, as we will be listing who won or tied afterwards. I also added the horses that wont to the horsesThatWon array list</w:t>
+      </w:r>
     </w:p>
     <w:p>
       <w:pPr>
@@ -1173,32 +1107,7 @@
           <w:sz w:val="24"/>
           <w:szCs w:val="24"/>
         </w:rPr>
-        <w:t xml:space="preserve">We modify our </w:t>
-      </w:r>
-      <w:proofErr w:type="spellStart"/>
-      <w:proofErr w:type="gramStart"/>
-      <w:r>
-        <w:rPr>
-          <w:sz w:val="24"/>
-          <w:szCs w:val="24"/>
-        </w:rPr>
-        <w:t>raceWonBy</w:t>
-      </w:r>
-      <w:proofErr w:type="spellEnd"/>
-      <w:r>
-        <w:rPr>
-          <w:sz w:val="24"/>
-          <w:szCs w:val="24"/>
-        </w:rPr>
-        <w:t>(</w:t>
-      </w:r>
-      <w:proofErr w:type="gramEnd"/>
-      <w:r>
-        <w:rPr>
-          <w:sz w:val="24"/>
-          <w:szCs w:val="24"/>
-        </w:rPr>
-        <w:t>) code to do a check to ensure the horse has not fallen.</w:t>
+        <w:t>We modify our raceWonBy() code to do a check to ensure the horse has not fallen.</w:t>
       </w:r>
     </w:p>
     <w:p>
@@ -1657,23 +1566,7 @@
           <w:sz w:val="24"/>
           <w:szCs w:val="24"/>
         </w:rPr>
-        <w:t xml:space="preserve">de a small change to the horse class’s </w:t>
-      </w:r>
-      <w:proofErr w:type="gramStart"/>
-      <w:r>
-        <w:rPr>
-          <w:sz w:val="24"/>
-          <w:szCs w:val="24"/>
-        </w:rPr>
-        <w:t>fall(</w:t>
-      </w:r>
-      <w:proofErr w:type="gramEnd"/>
-      <w:r>
-        <w:rPr>
-          <w:sz w:val="24"/>
-          <w:szCs w:val="24"/>
-        </w:rPr>
-        <w:t>) function:</w:t>
+        <w:t>de a small change to the horse class’s fall() function:</w:t>
       </w:r>
     </w:p>
     <w:p>
@@ -1967,36 +1860,6 @@
     </w:p>
     <w:p>
       <w:pPr>
-        <w:pStyle w:val="ListParagraph"/>
-        <w:rPr>
-          <w:sz w:val="24"/>
-          <w:szCs w:val="24"/>
-        </w:rPr>
-      </w:pPr>
-    </w:p>
-    <w:p>
-      <w:pPr>
-        <w:pStyle w:val="ListParagraph"/>
-        <w:numPr>
-          <w:ilvl w:val="0"/>
-          <w:numId w:val="1"/>
-        </w:numPr>
-        <w:rPr>
-          <w:sz w:val="24"/>
-          <w:szCs w:val="24"/>
-        </w:rPr>
-      </w:pPr>
-      <w:r>
-        <w:rPr>
-          <w:sz w:val="24"/>
-          <w:szCs w:val="24"/>
-        </w:rPr>
-        <w:t xml:space="preserve">The cross does not show up as intended. </w:t>
-      </w:r>
-    </w:p>
-    <w:p>
-      <w:pPr>
-        <w:ind w:left="360"/>
         <w:rPr>
           <w:sz w:val="24"/>
           <w:szCs w:val="24"/>

</xml_diff>